<commit_message>
A couple revisons to language
</commit_message>
<xml_diff>
--- a/Cory Starks.docx
+++ b/Cory Starks.docx
@@ -1292,7 +1292,39 @@
           <w:sz w:val="20"/>
           <w:szCs w:val="20"/>
         </w:rPr>
-        <w:t>Created the layer connecting the front-end to the back-end database, ensuring intuitive interaction within the application</w:t>
+        <w:t xml:space="preserve">Created the layer connecting the front-end </w:t>
+      </w:r>
+      <w:r>
+        <w:rPr>
+          <w:rFonts w:eastAsia="Arial" w:cs="Arial"/>
+          <w:sz w:val="20"/>
+          <w:szCs w:val="20"/>
+        </w:rPr>
+        <w:t xml:space="preserve">GUI </w:t>
+      </w:r>
+      <w:r>
+        <w:rPr>
+          <w:rFonts w:eastAsia="Arial" w:cs="Arial"/>
+          <w:sz w:val="20"/>
+          <w:szCs w:val="20"/>
+        </w:rPr>
+        <w:t xml:space="preserve">to the back-end database, ensuring intuitive interaction </w:t>
+      </w:r>
+      <w:r>
+        <w:rPr>
+          <w:rFonts w:eastAsia="Arial" w:cs="Arial"/>
+          <w:sz w:val="20"/>
+          <w:szCs w:val="20"/>
+        </w:rPr>
+        <w:t xml:space="preserve">in </w:t>
+      </w:r>
+      <w:r>
+        <w:rPr>
+          <w:rFonts w:eastAsia="Arial" w:cs="Arial"/>
+          <w:sz w:val="20"/>
+          <w:szCs w:val="20"/>
+        </w:rPr>
+        <w:t>the application</w:t>
       </w:r>
     </w:p>
     <w:p>

</xml_diff>